<commit_message>
cdogs can't do text formatting, hardcode instead
</commit_message>
<xml_diff>
--- a/app/server/static/templates/certificates/Purchase-Live-Poultry.docx
+++ b/app/server/static/templates/certificates/Purchase-Live-Poultry.docx
@@ -1,6 +1,6 @@
 
 <file path=word/document.xml><?xml version="1.0" encoding="utf-8"?>
-<w:document xmlns:wpc="http://schemas.microsoft.com/office/word/2010/wordprocessingCanvas" xmlns:cx="http://schemas.microsoft.com/office/drawing/2014/chartex" xmlns:cx1="http://schemas.microsoft.com/office/drawing/2015/9/8/chartex" xmlns:cx2="http://schemas.microsoft.com/office/drawing/2015/10/21/chartex" xmlns:cx3="http://schemas.microsoft.com/office/drawing/2016/5/9/chartex" xmlns:cx4="http://schemas.microsoft.com/office/drawing/2016/5/10/chartex" xmlns:cx5="http://schemas.microsoft.com/office/drawing/2016/5/11/chartex" xmlns:cx6="http://schemas.microsoft.com/office/drawing/2016/5/12/chartex" xmlns:cx7="http://schemas.microsoft.com/office/drawing/2016/5/13/chartex" xmlns:cx8="http://schemas.microsoft.com/office/drawing/2016/5/14/chartex" xmlns:mc="http://schemas.openxmlformats.org/markup-compatibility/2006" xmlns:aink="http://schemas.microsoft.com/office/drawing/2016/ink" xmlns:am3d="http://schemas.microsoft.com/office/drawing/2017/model3d" xmlns:o="urn:schemas-microsoft-com:office:office" xmlns:oel="http://schemas.microsoft.com/office/2019/extlst" xmlns:r="http://schemas.openxmlformats.org/officeDocument/2006/relationships" xmlns:m="http://schemas.openxmlformats.org/officeDocument/2006/math" xmlns:v="urn:schemas-microsoft-com:vml" xmlns:wp14="http://schemas.microsoft.com/office/word/2010/wordprocessingDrawing" xmlns:wp="http://schemas.openxmlformats.org/drawingml/2006/wordprocessingDrawing" xmlns:w10="urn:schemas-microsoft-com:office:word" xmlns:w="http://schemas.openxmlformats.org/wordprocessingml/2006/main" xmlns:w14="http://schemas.microsoft.com/office/word/2010/wordml" xmlns:w15="http://schemas.microsoft.com/office/word/2012/wordml" xmlns:w16cex="http://schemas.microsoft.com/office/word/2018/wordml/cex" xmlns:w16cid="http://schemas.microsoft.com/office/word/2016/wordml/cid" xmlns:w16="http://schemas.microsoft.com/office/word/2018/wordml" xmlns:w16sdtdh="http://schemas.microsoft.com/office/word/2020/wordml/sdtdatahash" xmlns:w16se="http://schemas.microsoft.com/office/word/2015/wordml/symex" xmlns:wpg="http://schemas.microsoft.com/office/word/2010/wordprocessingGroup" xmlns:wpi="http://schemas.microsoft.com/office/word/2010/wordprocessingInk" xmlns:wne="http://schemas.microsoft.com/office/word/2006/wordml" xmlns:wps="http://schemas.microsoft.com/office/word/2010/wordprocessingShape" mc:Ignorable="w14 w15 w16se w16cid w16 w16cex w16sdtdh wp14">
+<w:document xmlns:wpc="http://schemas.microsoft.com/office/word/2010/wordprocessingCanvas" xmlns:cx="http://schemas.microsoft.com/office/drawing/2014/chartex" xmlns:cx1="http://schemas.microsoft.com/office/drawing/2015/9/8/chartex" xmlns:cx2="http://schemas.microsoft.com/office/drawing/2015/10/21/chartex" xmlns:cx3="http://schemas.microsoft.com/office/drawing/2016/5/9/chartex" xmlns:cx4="http://schemas.microsoft.com/office/drawing/2016/5/10/chartex" xmlns:cx5="http://schemas.microsoft.com/office/drawing/2016/5/11/chartex" xmlns:cx6="http://schemas.microsoft.com/office/drawing/2016/5/12/chartex" xmlns:cx7="http://schemas.microsoft.com/office/drawing/2016/5/13/chartex" xmlns:cx8="http://schemas.microsoft.com/office/drawing/2016/5/14/chartex" xmlns:mc="http://schemas.openxmlformats.org/markup-compatibility/2006" xmlns:aink="http://schemas.microsoft.com/office/drawing/2016/ink" xmlns:am3d="http://schemas.microsoft.com/office/drawing/2017/model3d" xmlns:o="urn:schemas-microsoft-com:office:office" xmlns:oel="http://schemas.microsoft.com/office/2019/extlst" xmlns:r="http://schemas.openxmlformats.org/officeDocument/2006/relationships" xmlns:m="http://schemas.openxmlformats.org/officeDocument/2006/math" xmlns:v="urn:schemas-microsoft-com:vml" xmlns:wp14="http://schemas.microsoft.com/office/word/2010/wordprocessingDrawing" xmlns:wp="http://schemas.openxmlformats.org/drawingml/2006/wordprocessingDrawing" xmlns:w10="urn:schemas-microsoft-com:office:word" xmlns:w="http://schemas.openxmlformats.org/wordprocessingml/2006/main" xmlns:w14="http://schemas.microsoft.com/office/word/2010/wordml" xmlns:w15="http://schemas.microsoft.com/office/word/2012/wordml" xmlns:w16cex="http://schemas.microsoft.com/office/word/2018/wordml/cex" xmlns:w16cid="http://schemas.microsoft.com/office/word/2016/wordml/cid" xmlns:w16="http://schemas.microsoft.com/office/word/2018/wordml" xmlns:w16du="http://schemas.microsoft.com/office/word/2023/wordml/word16du" xmlns:w16sdtdh="http://schemas.microsoft.com/office/word/2020/wordml/sdtdatahash" xmlns:w16se="http://schemas.microsoft.com/office/word/2015/wordml/symex" xmlns:wpg="http://schemas.microsoft.com/office/word/2010/wordprocessingGroup" xmlns:wpi="http://schemas.microsoft.com/office/word/2010/wordprocessingInk" xmlns:wne="http://schemas.microsoft.com/office/word/2006/wordml" xmlns:wps="http://schemas.microsoft.com/office/word/2010/wordprocessingShape" mc:Ignorable="w14 w15 w16se w16cid w16 w16cex w16sdtdh w16du wp14">
   <w:body>
     <w:p>
       <w:pPr>
@@ -13,13 +13,25 @@
           <w:sz w:val="20"/>
         </w:rPr>
       </w:pPr>
-      <w:bookmarkStart w:id="0" w:name="_Hlk124968378"/>
-      <w:bookmarkEnd w:id="0"/>
       <w:r>
         <w:rPr>
           <w:sz w:val="20"/>
         </w:rPr>
-        <w:t>{d.ActsAndRegs}</w:t>
+        <w:t xml:space="preserve">Under the authority of the </w:t>
+      </w:r>
+      <w:r>
+        <w:rPr>
+          <w:i/>
+          <w:iCs/>
+          <w:sz w:val="20"/>
+        </w:rPr>
+        <w:t>Animal Health Act</w:t>
+      </w:r>
+      <w:r>
+        <w:rPr>
+          <w:sz w:val="20"/>
+        </w:rPr>
+        <w:t xml:space="preserve"> and s.9(2) of the Poultry Health and Buying Regulation</w:t>
       </w:r>
     </w:p>
     <w:p>
@@ -39,14 +51,30 @@
           <w:sz w:val="32"/>
         </w:rPr>
       </w:pPr>
-      <w:bookmarkStart w:id="1" w:name="Client"/>
-      <w:bookmarkEnd w:id="1"/>
+      <w:bookmarkStart w:id="0" w:name="Client"/>
+      <w:bookmarkEnd w:id="0"/>
       <w:r>
         <w:rPr>
           <w:b/>
           <w:sz w:val="32"/>
         </w:rPr>
-        <w:t>{d.LicenceHolderName}</w:t>
+        <w:t>{</w:t>
+      </w:r>
+      <w:proofErr w:type="spellStart"/>
+      <w:r>
+        <w:rPr>
+          <w:b/>
+          <w:sz w:val="32"/>
+        </w:rPr>
+        <w:t>d.LicenceHolderName</w:t>
+      </w:r>
+      <w:proofErr w:type="spellEnd"/>
+      <w:r>
+        <w:rPr>
+          <w:b/>
+          <w:sz w:val="32"/>
+        </w:rPr>
+        <w:t>}</w:t>
       </w:r>
     </w:p>
     <w:p>
@@ -58,32 +86,64 @@
       <w:pPr>
         <w:jc w:val="center"/>
       </w:pPr>
-      <w:bookmarkStart w:id="2" w:name="Address1"/>
-      <w:bookmarkEnd w:id="2"/>
-      <w:r>
-        <w:t>{d.MailingAddress}</w:t>
+      <w:bookmarkStart w:id="1" w:name="Address1"/>
+      <w:bookmarkEnd w:id="1"/>
+      <w:r>
+        <w:t>{</w:t>
+      </w:r>
+      <w:proofErr w:type="spellStart"/>
+      <w:r>
+        <w:t>d.MailingAddress</w:t>
+      </w:r>
+      <w:proofErr w:type="spellEnd"/>
+      <w:r>
+        <w:t>}</w:t>
       </w:r>
     </w:p>
     <w:p>
       <w:pPr>
         <w:jc w:val="center"/>
       </w:pPr>
-      <w:bookmarkStart w:id="3" w:name="Address2"/>
-      <w:bookmarkStart w:id="4" w:name="City"/>
+      <w:bookmarkStart w:id="2" w:name="Address2"/>
+      <w:bookmarkStart w:id="3" w:name="City"/>
+      <w:bookmarkEnd w:id="2"/>
       <w:bookmarkEnd w:id="3"/>
-      <w:bookmarkEnd w:id="4"/>
-      <w:r>
-        <w:t>{d.MailingCity} {d.MailingProv}</w:t>
+      <w:r>
+        <w:t>{</w:t>
+      </w:r>
+      <w:proofErr w:type="spellStart"/>
+      <w:r>
+        <w:t>d.MailingCity</w:t>
+      </w:r>
+      <w:proofErr w:type="spellEnd"/>
+      <w:r>
+        <w:t>} {</w:t>
+      </w:r>
+      <w:proofErr w:type="spellStart"/>
+      <w:r>
+        <w:t>d.MailingProv</w:t>
+      </w:r>
+      <w:proofErr w:type="spellEnd"/>
+      <w:r>
+        <w:t>}</w:t>
       </w:r>
     </w:p>
     <w:p>
       <w:pPr>
         <w:jc w:val="center"/>
       </w:pPr>
-      <w:bookmarkStart w:id="5" w:name="Postal_Code"/>
-      <w:bookmarkEnd w:id="5"/>
-      <w:r>
-        <w:t>{d.PostCode}</w:t>
+      <w:bookmarkStart w:id="4" w:name="Postal_Code"/>
+      <w:bookmarkEnd w:id="4"/>
+      <w:r>
+        <w:t>{</w:t>
+      </w:r>
+      <w:proofErr w:type="spellStart"/>
+      <w:r>
+        <w:t>d.PostCode</w:t>
+      </w:r>
+      <w:proofErr w:type="spellEnd"/>
+      <w:r>
+        <w:t>}</w:t>
       </w:r>
     </w:p>
     <w:p>
@@ -114,11 +174,16 @@
       <w:r>
         <w:t xml:space="preserve"> </w:t>
       </w:r>
-      <w:bookmarkStart w:id="6" w:name="Licence_Type"/>
-      <w:bookmarkEnd w:id="6"/>
-      <w:r>
-        <w:t>{d.LicenceName</w:t>
-      </w:r>
+      <w:bookmarkStart w:id="5" w:name="Licence_Type"/>
+      <w:bookmarkEnd w:id="5"/>
+      <w:r>
+        <w:t>{</w:t>
+      </w:r>
+      <w:proofErr w:type="spellStart"/>
+      <w:r>
+        <w:t>d.LicenceName</w:t>
+      </w:r>
+      <w:proofErr w:type="spellEnd"/>
       <w:r>
         <w:t>}</w:t>
       </w:r>
@@ -152,11 +217,19 @@
                 <w:b/>
               </w:rPr>
             </w:pPr>
+            <w:proofErr w:type="spellStart"/>
             <w:r>
               <w:rPr>
                 <w:b/>
               </w:rPr>
-              <w:t>Licence Number:</w:t>
+              <w:t>Licence</w:t>
+            </w:r>
+            <w:proofErr w:type="spellEnd"/>
+            <w:r>
+              <w:rPr>
+                <w:b/>
+              </w:rPr>
+              <w:t xml:space="preserve"> Number:</w:t>
             </w:r>
           </w:p>
         </w:tc>
@@ -168,16 +241,21 @@
             <w:pPr>
               <w:spacing w:before="120"/>
             </w:pPr>
-            <w:bookmarkStart w:id="7" w:name="Licence_Number"/>
-            <w:bookmarkEnd w:id="7"/>
+            <w:bookmarkStart w:id="6" w:name="Licence_Number"/>
+            <w:bookmarkEnd w:id="6"/>
             <w:r>
               <w:t>{</w:t>
             </w:r>
+            <w:proofErr w:type="spellStart"/>
             <w:r>
               <w:t>d.</w:t>
             </w:r>
             <w:r>
-              <w:t>LicenceNumber}</w:t>
+              <w:t>LicenceNumber</w:t>
+            </w:r>
+            <w:proofErr w:type="spellEnd"/>
+            <w:r>
+              <w:t>}</w:t>
             </w:r>
           </w:p>
         </w:tc>
@@ -193,8 +271,8 @@
                 <w:b/>
               </w:rPr>
             </w:pPr>
-            <w:bookmarkStart w:id="8" w:name="Issue_Date_Label"/>
-            <w:bookmarkEnd w:id="8"/>
+            <w:bookmarkStart w:id="7" w:name="Issue_Date_Label"/>
+            <w:bookmarkEnd w:id="7"/>
             <w:r>
               <w:rPr>
                 <w:b/>
@@ -211,10 +289,18 @@
             <w:pPr>
               <w:spacing w:before="120"/>
             </w:pPr>
-            <w:bookmarkStart w:id="9" w:name="Issue_Date"/>
-            <w:bookmarkEnd w:id="9"/>
-            <w:r>
-              <w:t>{d.IssueDate}</w:t>
+            <w:bookmarkStart w:id="8" w:name="Issue_Date"/>
+            <w:bookmarkEnd w:id="8"/>
+            <w:r>
+              <w:t>{</w:t>
+            </w:r>
+            <w:proofErr w:type="spellStart"/>
+            <w:r>
+              <w:t>d.IssueDate</w:t>
+            </w:r>
+            <w:proofErr w:type="spellEnd"/>
+            <w:r>
+              <w:t>}</w:t>
             </w:r>
           </w:p>
         </w:tc>
@@ -234,8 +320,8 @@
                 <w:b/>
               </w:rPr>
             </w:pPr>
-            <w:bookmarkStart w:id="10" w:name="Expiry_Date_Label"/>
-            <w:bookmarkEnd w:id="10"/>
+            <w:bookmarkStart w:id="9" w:name="Expiry_Date_Label"/>
+            <w:bookmarkEnd w:id="9"/>
             <w:r>
               <w:rPr>
                 <w:b/>
@@ -252,10 +338,18 @@
             <w:pPr>
               <w:spacing w:before="120"/>
             </w:pPr>
-            <w:bookmarkStart w:id="11" w:name="Expiry_Date"/>
-            <w:bookmarkEnd w:id="11"/>
-            <w:r>
-              <w:t>{d.ExpiryDate}</w:t>
+            <w:bookmarkStart w:id="10" w:name="Expiry_Date"/>
+            <w:bookmarkEnd w:id="10"/>
+            <w:r>
+              <w:t>{</w:t>
+            </w:r>
+            <w:proofErr w:type="spellStart"/>
+            <w:r>
+              <w:t>d.ExpiryDate</w:t>
+            </w:r>
+            <w:proofErr w:type="spellEnd"/>
+            <w:r>
+              <w:t>}</w:t>
             </w:r>
           </w:p>
         </w:tc>
@@ -314,10 +408,18 @@
             <w:tcW w:w="2027" w:type="dxa"/>
           </w:tcPr>
           <w:p>
-            <w:bookmarkStart w:id="12" w:name="Bond_Number"/>
-            <w:bookmarkEnd w:id="12"/>
-            <w:r>
-              <w:t>{d.BondNumber}</w:t>
+            <w:bookmarkStart w:id="11" w:name="Bond_Number"/>
+            <w:bookmarkEnd w:id="11"/>
+            <w:r>
+              <w:t>{</w:t>
+            </w:r>
+            <w:proofErr w:type="spellStart"/>
+            <w:r>
+              <w:t>d.BondNumber</w:t>
+            </w:r>
+            <w:proofErr w:type="spellEnd"/>
+            <w:r>
+              <w:t>}</w:t>
             </w:r>
           </w:p>
         </w:tc>
@@ -344,10 +446,18 @@
             <w:tcW w:w="2301" w:type="dxa"/>
           </w:tcPr>
           <w:p>
-            <w:bookmarkStart w:id="13" w:name="Bond_Value"/>
-            <w:bookmarkEnd w:id="13"/>
-            <w:r>
-              <w:t>{d.BondValue}</w:t>
+            <w:bookmarkStart w:id="12" w:name="Bond_Value"/>
+            <w:bookmarkEnd w:id="12"/>
+            <w:r>
+              <w:t>{</w:t>
+            </w:r>
+            <w:proofErr w:type="spellStart"/>
+            <w:r>
+              <w:t>d.BondValue</w:t>
+            </w:r>
+            <w:proofErr w:type="spellEnd"/>
+            <w:r>
+              <w:t>}</w:t>
             </w:r>
           </w:p>
         </w:tc>
@@ -379,10 +489,18 @@
             <w:tcW w:w="3726" w:type="dxa"/>
           </w:tcPr>
           <w:p>
-            <w:bookmarkStart w:id="14" w:name="Bond_Carrier_Name"/>
-            <w:bookmarkEnd w:id="14"/>
-            <w:r>
-              <w:t>{d.BondCarrier}</w:t>
+            <w:bookmarkStart w:id="13" w:name="Bond_Carrier_Name"/>
+            <w:bookmarkEnd w:id="13"/>
+            <w:r>
+              <w:t>{</w:t>
+            </w:r>
+            <w:proofErr w:type="spellStart"/>
+            <w:r>
+              <w:t>d.BondCarrier</w:t>
+            </w:r>
+            <w:proofErr w:type="spellEnd"/>
+            <w:r>
+              <w:t>}</w:t>
             </w:r>
           </w:p>
         </w:tc>
@@ -394,14 +512,19 @@
       <w:pPr>
         <w:jc w:val="center"/>
       </w:pPr>
-      <w:bookmarkStart w:id="15" w:name="Licence_Detail_Info"/>
-      <w:bookmarkEnd w:id="15"/>
+      <w:bookmarkStart w:id="14" w:name="Licence_Detail_Info"/>
+      <w:bookmarkEnd w:id="14"/>
       <w:r>
         <w:t xml:space="preserve">Business Address </w:t>
       </w:r>
       <w:r>
-        <w:t>{d.BusinessAddressLocation</w:t>
-      </w:r>
+        <w:t>{</w:t>
+      </w:r>
+      <w:proofErr w:type="spellStart"/>
+      <w:r>
+        <w:t>d.BusinessAddressLocation</w:t>
+      </w:r>
+      <w:proofErr w:type="spellEnd"/>
       <w:r>
         <w:t>}</w:t>
       </w:r>
@@ -609,7 +732,7 @@
 </file>
 
 <file path=word/endnotes.xml><?xml version="1.0" encoding="utf-8"?>
-<w:endnotes xmlns:wpc="http://schemas.microsoft.com/office/word/2010/wordprocessingCanvas" xmlns:cx="http://schemas.microsoft.com/office/drawing/2014/chartex" xmlns:cx1="http://schemas.microsoft.com/office/drawing/2015/9/8/chartex" xmlns:cx2="http://schemas.microsoft.com/office/drawing/2015/10/21/chartex" xmlns:cx3="http://schemas.microsoft.com/office/drawing/2016/5/9/chartex" xmlns:cx4="http://schemas.microsoft.com/office/drawing/2016/5/10/chartex" xmlns:cx5="http://schemas.microsoft.com/office/drawing/2016/5/11/chartex" xmlns:cx6="http://schemas.microsoft.com/office/drawing/2016/5/12/chartex" xmlns:cx7="http://schemas.microsoft.com/office/drawing/2016/5/13/chartex" xmlns:cx8="http://schemas.microsoft.com/office/drawing/2016/5/14/chartex" xmlns:mc="http://schemas.openxmlformats.org/markup-compatibility/2006" xmlns:aink="http://schemas.microsoft.com/office/drawing/2016/ink" xmlns:am3d="http://schemas.microsoft.com/office/drawing/2017/model3d" xmlns:o="urn:schemas-microsoft-com:office:office" xmlns:oel="http://schemas.microsoft.com/office/2019/extlst" xmlns:r="http://schemas.openxmlformats.org/officeDocument/2006/relationships" xmlns:m="http://schemas.openxmlformats.org/officeDocument/2006/math" xmlns:v="urn:schemas-microsoft-com:vml" xmlns:wp14="http://schemas.microsoft.com/office/word/2010/wordprocessingDrawing" xmlns:wp="http://schemas.openxmlformats.org/drawingml/2006/wordprocessingDrawing" xmlns:w10="urn:schemas-microsoft-com:office:word" xmlns:w="http://schemas.openxmlformats.org/wordprocessingml/2006/main" xmlns:w14="http://schemas.microsoft.com/office/word/2010/wordml" xmlns:w15="http://schemas.microsoft.com/office/word/2012/wordml" xmlns:w16cex="http://schemas.microsoft.com/office/word/2018/wordml/cex" xmlns:w16cid="http://schemas.microsoft.com/office/word/2016/wordml/cid" xmlns:w16="http://schemas.microsoft.com/office/word/2018/wordml" xmlns:w16sdtdh="http://schemas.microsoft.com/office/word/2020/wordml/sdtdatahash" xmlns:w16se="http://schemas.microsoft.com/office/word/2015/wordml/symex" xmlns:wpg="http://schemas.microsoft.com/office/word/2010/wordprocessingGroup" xmlns:wpi="http://schemas.microsoft.com/office/word/2010/wordprocessingInk" xmlns:wne="http://schemas.microsoft.com/office/word/2006/wordml" xmlns:wps="http://schemas.microsoft.com/office/word/2010/wordprocessingShape" mc:Ignorable="w14 w15 w16se w16cid w16 w16cex w16sdtdh wp14">
+<w:endnotes xmlns:wpc="http://schemas.microsoft.com/office/word/2010/wordprocessingCanvas" xmlns:cx="http://schemas.microsoft.com/office/drawing/2014/chartex" xmlns:cx1="http://schemas.microsoft.com/office/drawing/2015/9/8/chartex" xmlns:cx2="http://schemas.microsoft.com/office/drawing/2015/10/21/chartex" xmlns:cx3="http://schemas.microsoft.com/office/drawing/2016/5/9/chartex" xmlns:cx4="http://schemas.microsoft.com/office/drawing/2016/5/10/chartex" xmlns:cx5="http://schemas.microsoft.com/office/drawing/2016/5/11/chartex" xmlns:cx6="http://schemas.microsoft.com/office/drawing/2016/5/12/chartex" xmlns:cx7="http://schemas.microsoft.com/office/drawing/2016/5/13/chartex" xmlns:cx8="http://schemas.microsoft.com/office/drawing/2016/5/14/chartex" xmlns:mc="http://schemas.openxmlformats.org/markup-compatibility/2006" xmlns:aink="http://schemas.microsoft.com/office/drawing/2016/ink" xmlns:am3d="http://schemas.microsoft.com/office/drawing/2017/model3d" xmlns:o="urn:schemas-microsoft-com:office:office" xmlns:oel="http://schemas.microsoft.com/office/2019/extlst" xmlns:r="http://schemas.openxmlformats.org/officeDocument/2006/relationships" xmlns:m="http://schemas.openxmlformats.org/officeDocument/2006/math" xmlns:v="urn:schemas-microsoft-com:vml" xmlns:wp14="http://schemas.microsoft.com/office/word/2010/wordprocessingDrawing" xmlns:wp="http://schemas.openxmlformats.org/drawingml/2006/wordprocessingDrawing" xmlns:w10="urn:schemas-microsoft-com:office:word" xmlns:w="http://schemas.openxmlformats.org/wordprocessingml/2006/main" xmlns:w14="http://schemas.microsoft.com/office/word/2010/wordml" xmlns:w15="http://schemas.microsoft.com/office/word/2012/wordml" xmlns:w16cex="http://schemas.microsoft.com/office/word/2018/wordml/cex" xmlns:w16cid="http://schemas.microsoft.com/office/word/2016/wordml/cid" xmlns:w16="http://schemas.microsoft.com/office/word/2018/wordml" xmlns:w16du="http://schemas.microsoft.com/office/word/2023/wordml/word16du" xmlns:w16sdtdh="http://schemas.microsoft.com/office/word/2020/wordml/sdtdatahash" xmlns:w16se="http://schemas.microsoft.com/office/word/2015/wordml/symex" xmlns:wpg="http://schemas.microsoft.com/office/word/2010/wordprocessingGroup" xmlns:wpi="http://schemas.microsoft.com/office/word/2010/wordprocessingInk" xmlns:wne="http://schemas.microsoft.com/office/word/2006/wordml" xmlns:wps="http://schemas.microsoft.com/office/word/2010/wordprocessingShape" mc:Ignorable="w14 w15 w16se w16cid w16 w16cex w16sdtdh w16du wp14">
   <w:endnote w:type="separator" w:id="-1">
     <w:p>
       <w:r>
@@ -628,7 +751,7 @@
 </file>
 
 <file path=word/footer1.xml><?xml version="1.0" encoding="utf-8"?>
-<w:ftr xmlns:wpc="http://schemas.microsoft.com/office/word/2010/wordprocessingCanvas" xmlns:cx="http://schemas.microsoft.com/office/drawing/2014/chartex" xmlns:cx1="http://schemas.microsoft.com/office/drawing/2015/9/8/chartex" xmlns:cx2="http://schemas.microsoft.com/office/drawing/2015/10/21/chartex" xmlns:cx3="http://schemas.microsoft.com/office/drawing/2016/5/9/chartex" xmlns:cx4="http://schemas.microsoft.com/office/drawing/2016/5/10/chartex" xmlns:cx5="http://schemas.microsoft.com/office/drawing/2016/5/11/chartex" xmlns:cx6="http://schemas.microsoft.com/office/drawing/2016/5/12/chartex" xmlns:cx7="http://schemas.microsoft.com/office/drawing/2016/5/13/chartex" xmlns:cx8="http://schemas.microsoft.com/office/drawing/2016/5/14/chartex" xmlns:mc="http://schemas.openxmlformats.org/markup-compatibility/2006" xmlns:aink="http://schemas.microsoft.com/office/drawing/2016/ink" xmlns:am3d="http://schemas.microsoft.com/office/drawing/2017/model3d" xmlns:o="urn:schemas-microsoft-com:office:office" xmlns:oel="http://schemas.microsoft.com/office/2019/extlst" xmlns:r="http://schemas.openxmlformats.org/officeDocument/2006/relationships" xmlns:m="http://schemas.openxmlformats.org/officeDocument/2006/math" xmlns:v="urn:schemas-microsoft-com:vml" xmlns:wp14="http://schemas.microsoft.com/office/word/2010/wordprocessingDrawing" xmlns:wp="http://schemas.openxmlformats.org/drawingml/2006/wordprocessingDrawing" xmlns:w10="urn:schemas-microsoft-com:office:word" xmlns:w="http://schemas.openxmlformats.org/wordprocessingml/2006/main" xmlns:w14="http://schemas.microsoft.com/office/word/2010/wordml" xmlns:w15="http://schemas.microsoft.com/office/word/2012/wordml" xmlns:w16cex="http://schemas.microsoft.com/office/word/2018/wordml/cex" xmlns:w16cid="http://schemas.microsoft.com/office/word/2016/wordml/cid" xmlns:w16="http://schemas.microsoft.com/office/word/2018/wordml" xmlns:w16sdtdh="http://schemas.microsoft.com/office/word/2020/wordml/sdtdatahash" xmlns:w16se="http://schemas.microsoft.com/office/word/2015/wordml/symex" xmlns:wpg="http://schemas.microsoft.com/office/word/2010/wordprocessingGroup" xmlns:wpi="http://schemas.microsoft.com/office/word/2010/wordprocessingInk" xmlns:wne="http://schemas.microsoft.com/office/word/2006/wordml" xmlns:wps="http://schemas.microsoft.com/office/word/2010/wordprocessingShape" mc:Ignorable="w14 w15 w16se w16cid w16 w16cex w16sdtdh wp14">
+<w:ftr xmlns:wpc="http://schemas.microsoft.com/office/word/2010/wordprocessingCanvas" xmlns:cx="http://schemas.microsoft.com/office/drawing/2014/chartex" xmlns:cx1="http://schemas.microsoft.com/office/drawing/2015/9/8/chartex" xmlns:cx2="http://schemas.microsoft.com/office/drawing/2015/10/21/chartex" xmlns:cx3="http://schemas.microsoft.com/office/drawing/2016/5/9/chartex" xmlns:cx4="http://schemas.microsoft.com/office/drawing/2016/5/10/chartex" xmlns:cx5="http://schemas.microsoft.com/office/drawing/2016/5/11/chartex" xmlns:cx6="http://schemas.microsoft.com/office/drawing/2016/5/12/chartex" xmlns:cx7="http://schemas.microsoft.com/office/drawing/2016/5/13/chartex" xmlns:cx8="http://schemas.microsoft.com/office/drawing/2016/5/14/chartex" xmlns:mc="http://schemas.openxmlformats.org/markup-compatibility/2006" xmlns:aink="http://schemas.microsoft.com/office/drawing/2016/ink" xmlns:am3d="http://schemas.microsoft.com/office/drawing/2017/model3d" xmlns:o="urn:schemas-microsoft-com:office:office" xmlns:oel="http://schemas.microsoft.com/office/2019/extlst" xmlns:r="http://schemas.openxmlformats.org/officeDocument/2006/relationships" xmlns:m="http://schemas.openxmlformats.org/officeDocument/2006/math" xmlns:v="urn:schemas-microsoft-com:vml" xmlns:wp14="http://schemas.microsoft.com/office/word/2010/wordprocessingDrawing" xmlns:wp="http://schemas.openxmlformats.org/drawingml/2006/wordprocessingDrawing" xmlns:w10="urn:schemas-microsoft-com:office:word" xmlns:w="http://schemas.openxmlformats.org/wordprocessingml/2006/main" xmlns:w14="http://schemas.microsoft.com/office/word/2010/wordml" xmlns:w15="http://schemas.microsoft.com/office/word/2012/wordml" xmlns:w16cex="http://schemas.microsoft.com/office/word/2018/wordml/cex" xmlns:w16cid="http://schemas.microsoft.com/office/word/2016/wordml/cid" xmlns:w16="http://schemas.microsoft.com/office/word/2018/wordml" xmlns:w16du="http://schemas.microsoft.com/office/word/2023/wordml/word16du" xmlns:w16sdtdh="http://schemas.microsoft.com/office/word/2020/wordml/sdtdatahash" xmlns:w16se="http://schemas.microsoft.com/office/word/2015/wordml/symex" xmlns:wpg="http://schemas.microsoft.com/office/word/2010/wordprocessingGroup" xmlns:wpi="http://schemas.microsoft.com/office/word/2010/wordprocessingInk" xmlns:wne="http://schemas.microsoft.com/office/word/2006/wordml" xmlns:wps="http://schemas.microsoft.com/office/word/2010/wordprocessingShape" mc:Ignorable="w14 w15 w16se w16cid w16 w16cex w16sdtdh w16du wp14">
   <w:p>
     <w:pPr>
       <w:pStyle w:val="Footer"/>
@@ -638,7 +761,7 @@
 </file>
 
 <file path=word/footer2.xml><?xml version="1.0" encoding="utf-8"?>
-<w:ftr xmlns:wpc="http://schemas.microsoft.com/office/word/2010/wordprocessingCanvas" xmlns:cx="http://schemas.microsoft.com/office/drawing/2014/chartex" xmlns:cx1="http://schemas.microsoft.com/office/drawing/2015/9/8/chartex" xmlns:cx2="http://schemas.microsoft.com/office/drawing/2015/10/21/chartex" xmlns:cx3="http://schemas.microsoft.com/office/drawing/2016/5/9/chartex" xmlns:cx4="http://schemas.microsoft.com/office/drawing/2016/5/10/chartex" xmlns:cx5="http://schemas.microsoft.com/office/drawing/2016/5/11/chartex" xmlns:cx6="http://schemas.microsoft.com/office/drawing/2016/5/12/chartex" xmlns:cx7="http://schemas.microsoft.com/office/drawing/2016/5/13/chartex" xmlns:cx8="http://schemas.microsoft.com/office/drawing/2016/5/14/chartex" xmlns:mc="http://schemas.openxmlformats.org/markup-compatibility/2006" xmlns:aink="http://schemas.microsoft.com/office/drawing/2016/ink" xmlns:am3d="http://schemas.microsoft.com/office/drawing/2017/model3d" xmlns:o="urn:schemas-microsoft-com:office:office" xmlns:oel="http://schemas.microsoft.com/office/2019/extlst" xmlns:r="http://schemas.openxmlformats.org/officeDocument/2006/relationships" xmlns:m="http://schemas.openxmlformats.org/officeDocument/2006/math" xmlns:v="urn:schemas-microsoft-com:vml" xmlns:wp14="http://schemas.microsoft.com/office/word/2010/wordprocessingDrawing" xmlns:wp="http://schemas.openxmlformats.org/drawingml/2006/wordprocessingDrawing" xmlns:w10="urn:schemas-microsoft-com:office:word" xmlns:w="http://schemas.openxmlformats.org/wordprocessingml/2006/main" xmlns:w14="http://schemas.microsoft.com/office/word/2010/wordml" xmlns:w15="http://schemas.microsoft.com/office/word/2012/wordml" xmlns:w16cex="http://schemas.microsoft.com/office/word/2018/wordml/cex" xmlns:w16cid="http://schemas.microsoft.com/office/word/2016/wordml/cid" xmlns:w16="http://schemas.microsoft.com/office/word/2018/wordml" xmlns:w16sdtdh="http://schemas.microsoft.com/office/word/2020/wordml/sdtdatahash" xmlns:w16se="http://schemas.microsoft.com/office/word/2015/wordml/symex" xmlns:wpg="http://schemas.microsoft.com/office/word/2010/wordprocessingGroup" xmlns:wpi="http://schemas.microsoft.com/office/word/2010/wordprocessingInk" xmlns:wne="http://schemas.microsoft.com/office/word/2006/wordml" xmlns:wps="http://schemas.microsoft.com/office/word/2010/wordprocessingShape" mc:Ignorable="w14 w15 w16se w16cid w16 w16cex w16sdtdh wp14">
+<w:ftr xmlns:wpc="http://schemas.microsoft.com/office/word/2010/wordprocessingCanvas" xmlns:cx="http://schemas.microsoft.com/office/drawing/2014/chartex" xmlns:cx1="http://schemas.microsoft.com/office/drawing/2015/9/8/chartex" xmlns:cx2="http://schemas.microsoft.com/office/drawing/2015/10/21/chartex" xmlns:cx3="http://schemas.microsoft.com/office/drawing/2016/5/9/chartex" xmlns:cx4="http://schemas.microsoft.com/office/drawing/2016/5/10/chartex" xmlns:cx5="http://schemas.microsoft.com/office/drawing/2016/5/11/chartex" xmlns:cx6="http://schemas.microsoft.com/office/drawing/2016/5/12/chartex" xmlns:cx7="http://schemas.microsoft.com/office/drawing/2016/5/13/chartex" xmlns:cx8="http://schemas.microsoft.com/office/drawing/2016/5/14/chartex" xmlns:mc="http://schemas.openxmlformats.org/markup-compatibility/2006" xmlns:aink="http://schemas.microsoft.com/office/drawing/2016/ink" xmlns:am3d="http://schemas.microsoft.com/office/drawing/2017/model3d" xmlns:o="urn:schemas-microsoft-com:office:office" xmlns:oel="http://schemas.microsoft.com/office/2019/extlst" xmlns:r="http://schemas.openxmlformats.org/officeDocument/2006/relationships" xmlns:m="http://schemas.openxmlformats.org/officeDocument/2006/math" xmlns:v="urn:schemas-microsoft-com:vml" xmlns:wp14="http://schemas.microsoft.com/office/word/2010/wordprocessingDrawing" xmlns:wp="http://schemas.openxmlformats.org/drawingml/2006/wordprocessingDrawing" xmlns:w10="urn:schemas-microsoft-com:office:word" xmlns:w="http://schemas.openxmlformats.org/wordprocessingml/2006/main" xmlns:w14="http://schemas.microsoft.com/office/word/2010/wordml" xmlns:w15="http://schemas.microsoft.com/office/word/2012/wordml" xmlns:w16cex="http://schemas.microsoft.com/office/word/2018/wordml/cex" xmlns:w16cid="http://schemas.microsoft.com/office/word/2016/wordml/cid" xmlns:w16="http://schemas.microsoft.com/office/word/2018/wordml" xmlns:w16du="http://schemas.microsoft.com/office/word/2023/wordml/word16du" xmlns:w16sdtdh="http://schemas.microsoft.com/office/word/2020/wordml/sdtdatahash" xmlns:w16se="http://schemas.microsoft.com/office/word/2015/wordml/symex" xmlns:wpg="http://schemas.microsoft.com/office/word/2010/wordprocessingGroup" xmlns:wpi="http://schemas.microsoft.com/office/word/2010/wordprocessingInk" xmlns:wne="http://schemas.microsoft.com/office/word/2006/wordml" xmlns:wps="http://schemas.microsoft.com/office/word/2010/wordprocessingShape" mc:Ignorable="w14 w15 w16se w16cid w16 w16cex w16sdtdh w16du wp14">
   <w:p>
     <w:pPr>
       <w:pStyle w:val="Footer"/>
@@ -648,7 +771,7 @@
 </file>
 
 <file path=word/footer3.xml><?xml version="1.0" encoding="utf-8"?>
-<w:ftr xmlns:wpc="http://schemas.microsoft.com/office/word/2010/wordprocessingCanvas" xmlns:cx="http://schemas.microsoft.com/office/drawing/2014/chartex" xmlns:cx1="http://schemas.microsoft.com/office/drawing/2015/9/8/chartex" xmlns:cx2="http://schemas.microsoft.com/office/drawing/2015/10/21/chartex" xmlns:cx3="http://schemas.microsoft.com/office/drawing/2016/5/9/chartex" xmlns:cx4="http://schemas.microsoft.com/office/drawing/2016/5/10/chartex" xmlns:cx5="http://schemas.microsoft.com/office/drawing/2016/5/11/chartex" xmlns:cx6="http://schemas.microsoft.com/office/drawing/2016/5/12/chartex" xmlns:cx7="http://schemas.microsoft.com/office/drawing/2016/5/13/chartex" xmlns:cx8="http://schemas.microsoft.com/office/drawing/2016/5/14/chartex" xmlns:mc="http://schemas.openxmlformats.org/markup-compatibility/2006" xmlns:aink="http://schemas.microsoft.com/office/drawing/2016/ink" xmlns:am3d="http://schemas.microsoft.com/office/drawing/2017/model3d" xmlns:o="urn:schemas-microsoft-com:office:office" xmlns:oel="http://schemas.microsoft.com/office/2019/extlst" xmlns:r="http://schemas.openxmlformats.org/officeDocument/2006/relationships" xmlns:m="http://schemas.openxmlformats.org/officeDocument/2006/math" xmlns:v="urn:schemas-microsoft-com:vml" xmlns:wp14="http://schemas.microsoft.com/office/word/2010/wordprocessingDrawing" xmlns:wp="http://schemas.openxmlformats.org/drawingml/2006/wordprocessingDrawing" xmlns:w10="urn:schemas-microsoft-com:office:word" xmlns:w="http://schemas.openxmlformats.org/wordprocessingml/2006/main" xmlns:w14="http://schemas.microsoft.com/office/word/2010/wordml" xmlns:w15="http://schemas.microsoft.com/office/word/2012/wordml" xmlns:w16cex="http://schemas.microsoft.com/office/word/2018/wordml/cex" xmlns:w16cid="http://schemas.microsoft.com/office/word/2016/wordml/cid" xmlns:w16="http://schemas.microsoft.com/office/word/2018/wordml" xmlns:w16sdtdh="http://schemas.microsoft.com/office/word/2020/wordml/sdtdatahash" xmlns:w16se="http://schemas.microsoft.com/office/word/2015/wordml/symex" xmlns:wpg="http://schemas.microsoft.com/office/word/2010/wordprocessingGroup" xmlns:wpi="http://schemas.microsoft.com/office/word/2010/wordprocessingInk" xmlns:wne="http://schemas.microsoft.com/office/word/2006/wordml" xmlns:wps="http://schemas.microsoft.com/office/word/2010/wordprocessingShape" mc:Ignorable="w14 w15 w16se w16cid w16 w16cex w16sdtdh wp14">
+<w:ftr xmlns:wpc="http://schemas.microsoft.com/office/word/2010/wordprocessingCanvas" xmlns:cx="http://schemas.microsoft.com/office/drawing/2014/chartex" xmlns:cx1="http://schemas.microsoft.com/office/drawing/2015/9/8/chartex" xmlns:cx2="http://schemas.microsoft.com/office/drawing/2015/10/21/chartex" xmlns:cx3="http://schemas.microsoft.com/office/drawing/2016/5/9/chartex" xmlns:cx4="http://schemas.microsoft.com/office/drawing/2016/5/10/chartex" xmlns:cx5="http://schemas.microsoft.com/office/drawing/2016/5/11/chartex" xmlns:cx6="http://schemas.microsoft.com/office/drawing/2016/5/12/chartex" xmlns:cx7="http://schemas.microsoft.com/office/drawing/2016/5/13/chartex" xmlns:cx8="http://schemas.microsoft.com/office/drawing/2016/5/14/chartex" xmlns:mc="http://schemas.openxmlformats.org/markup-compatibility/2006" xmlns:aink="http://schemas.microsoft.com/office/drawing/2016/ink" xmlns:am3d="http://schemas.microsoft.com/office/drawing/2017/model3d" xmlns:o="urn:schemas-microsoft-com:office:office" xmlns:oel="http://schemas.microsoft.com/office/2019/extlst" xmlns:r="http://schemas.openxmlformats.org/officeDocument/2006/relationships" xmlns:m="http://schemas.openxmlformats.org/officeDocument/2006/math" xmlns:v="urn:schemas-microsoft-com:vml" xmlns:wp14="http://schemas.microsoft.com/office/word/2010/wordprocessingDrawing" xmlns:wp="http://schemas.openxmlformats.org/drawingml/2006/wordprocessingDrawing" xmlns:w10="urn:schemas-microsoft-com:office:word" xmlns:w="http://schemas.openxmlformats.org/wordprocessingml/2006/main" xmlns:w14="http://schemas.microsoft.com/office/word/2010/wordml" xmlns:w15="http://schemas.microsoft.com/office/word/2012/wordml" xmlns:w16cex="http://schemas.microsoft.com/office/word/2018/wordml/cex" xmlns:w16cid="http://schemas.microsoft.com/office/word/2016/wordml/cid" xmlns:w16="http://schemas.microsoft.com/office/word/2018/wordml" xmlns:w16du="http://schemas.microsoft.com/office/word/2023/wordml/word16du" xmlns:w16sdtdh="http://schemas.microsoft.com/office/word/2020/wordml/sdtdatahash" xmlns:w16se="http://schemas.microsoft.com/office/word/2015/wordml/symex" xmlns:wpg="http://schemas.microsoft.com/office/word/2010/wordprocessingGroup" xmlns:wpi="http://schemas.microsoft.com/office/word/2010/wordprocessingInk" xmlns:wne="http://schemas.microsoft.com/office/word/2006/wordml" xmlns:wps="http://schemas.microsoft.com/office/word/2010/wordprocessingShape" mc:Ignorable="w14 w15 w16se w16cid w16 w16cex w16sdtdh w16du wp14">
   <w:p>
     <w:pPr>
       <w:pStyle w:val="Footer"/>
@@ -672,7 +795,7 @@
 </file>
 
 <file path=word/footnotes.xml><?xml version="1.0" encoding="utf-8"?>
-<w:footnotes xmlns:wpc="http://schemas.microsoft.com/office/word/2010/wordprocessingCanvas" xmlns:cx="http://schemas.microsoft.com/office/drawing/2014/chartex" xmlns:cx1="http://schemas.microsoft.com/office/drawing/2015/9/8/chartex" xmlns:cx2="http://schemas.microsoft.com/office/drawing/2015/10/21/chartex" xmlns:cx3="http://schemas.microsoft.com/office/drawing/2016/5/9/chartex" xmlns:cx4="http://schemas.microsoft.com/office/drawing/2016/5/10/chartex" xmlns:cx5="http://schemas.microsoft.com/office/drawing/2016/5/11/chartex" xmlns:cx6="http://schemas.microsoft.com/office/drawing/2016/5/12/chartex" xmlns:cx7="http://schemas.microsoft.com/office/drawing/2016/5/13/chartex" xmlns:cx8="http://schemas.microsoft.com/office/drawing/2016/5/14/chartex" xmlns:mc="http://schemas.openxmlformats.org/markup-compatibility/2006" xmlns:aink="http://schemas.microsoft.com/office/drawing/2016/ink" xmlns:am3d="http://schemas.microsoft.com/office/drawing/2017/model3d" xmlns:o="urn:schemas-microsoft-com:office:office" xmlns:oel="http://schemas.microsoft.com/office/2019/extlst" xmlns:r="http://schemas.openxmlformats.org/officeDocument/2006/relationships" xmlns:m="http://schemas.openxmlformats.org/officeDocument/2006/math" xmlns:v="urn:schemas-microsoft-com:vml" xmlns:wp14="http://schemas.microsoft.com/office/word/2010/wordprocessingDrawing" xmlns:wp="http://schemas.openxmlformats.org/drawingml/2006/wordprocessingDrawing" xmlns:w10="urn:schemas-microsoft-com:office:word" xmlns:w="http://schemas.openxmlformats.org/wordprocessingml/2006/main" xmlns:w14="http://schemas.microsoft.com/office/word/2010/wordml" xmlns:w15="http://schemas.microsoft.com/office/word/2012/wordml" xmlns:w16cex="http://schemas.microsoft.com/office/word/2018/wordml/cex" xmlns:w16cid="http://schemas.microsoft.com/office/word/2016/wordml/cid" xmlns:w16="http://schemas.microsoft.com/office/word/2018/wordml" xmlns:w16sdtdh="http://schemas.microsoft.com/office/word/2020/wordml/sdtdatahash" xmlns:w16se="http://schemas.microsoft.com/office/word/2015/wordml/symex" xmlns:wpg="http://schemas.microsoft.com/office/word/2010/wordprocessingGroup" xmlns:wpi="http://schemas.microsoft.com/office/word/2010/wordprocessingInk" xmlns:wne="http://schemas.microsoft.com/office/word/2006/wordml" xmlns:wps="http://schemas.microsoft.com/office/word/2010/wordprocessingShape" mc:Ignorable="w14 w15 w16se w16cid w16 w16cex w16sdtdh wp14">
+<w:footnotes xmlns:wpc="http://schemas.microsoft.com/office/word/2010/wordprocessingCanvas" xmlns:cx="http://schemas.microsoft.com/office/drawing/2014/chartex" xmlns:cx1="http://schemas.microsoft.com/office/drawing/2015/9/8/chartex" xmlns:cx2="http://schemas.microsoft.com/office/drawing/2015/10/21/chartex" xmlns:cx3="http://schemas.microsoft.com/office/drawing/2016/5/9/chartex" xmlns:cx4="http://schemas.microsoft.com/office/drawing/2016/5/10/chartex" xmlns:cx5="http://schemas.microsoft.com/office/drawing/2016/5/11/chartex" xmlns:cx6="http://schemas.microsoft.com/office/drawing/2016/5/12/chartex" xmlns:cx7="http://schemas.microsoft.com/office/drawing/2016/5/13/chartex" xmlns:cx8="http://schemas.microsoft.com/office/drawing/2016/5/14/chartex" xmlns:mc="http://schemas.openxmlformats.org/markup-compatibility/2006" xmlns:aink="http://schemas.microsoft.com/office/drawing/2016/ink" xmlns:am3d="http://schemas.microsoft.com/office/drawing/2017/model3d" xmlns:o="urn:schemas-microsoft-com:office:office" xmlns:oel="http://schemas.microsoft.com/office/2019/extlst" xmlns:r="http://schemas.openxmlformats.org/officeDocument/2006/relationships" xmlns:m="http://schemas.openxmlformats.org/officeDocument/2006/math" xmlns:v="urn:schemas-microsoft-com:vml" xmlns:wp14="http://schemas.microsoft.com/office/word/2010/wordprocessingDrawing" xmlns:wp="http://schemas.openxmlformats.org/drawingml/2006/wordprocessingDrawing" xmlns:w10="urn:schemas-microsoft-com:office:word" xmlns:w="http://schemas.openxmlformats.org/wordprocessingml/2006/main" xmlns:w14="http://schemas.microsoft.com/office/word/2010/wordml" xmlns:w15="http://schemas.microsoft.com/office/word/2012/wordml" xmlns:w16cex="http://schemas.microsoft.com/office/word/2018/wordml/cex" xmlns:w16cid="http://schemas.microsoft.com/office/word/2016/wordml/cid" xmlns:w16="http://schemas.microsoft.com/office/word/2018/wordml" xmlns:w16du="http://schemas.microsoft.com/office/word/2023/wordml/word16du" xmlns:w16sdtdh="http://schemas.microsoft.com/office/word/2020/wordml/sdtdatahash" xmlns:w16se="http://schemas.microsoft.com/office/word/2015/wordml/symex" xmlns:wpg="http://schemas.microsoft.com/office/word/2010/wordprocessingGroup" xmlns:wpi="http://schemas.microsoft.com/office/word/2010/wordprocessingInk" xmlns:wne="http://schemas.microsoft.com/office/word/2006/wordml" xmlns:wps="http://schemas.microsoft.com/office/word/2010/wordprocessingShape" mc:Ignorable="w14 w15 w16se w16cid w16 w16cex w16sdtdh w16du wp14">
   <w:footnote w:type="separator" w:id="-1">
     <w:p>
       <w:r>
@@ -691,7 +814,7 @@
 </file>
 
 <file path=word/header1.xml><?xml version="1.0" encoding="utf-8"?>
-<w:hdr xmlns:wpc="http://schemas.microsoft.com/office/word/2010/wordprocessingCanvas" xmlns:cx="http://schemas.microsoft.com/office/drawing/2014/chartex" xmlns:cx1="http://schemas.microsoft.com/office/drawing/2015/9/8/chartex" xmlns:cx2="http://schemas.microsoft.com/office/drawing/2015/10/21/chartex" xmlns:cx3="http://schemas.microsoft.com/office/drawing/2016/5/9/chartex" xmlns:cx4="http://schemas.microsoft.com/office/drawing/2016/5/10/chartex" xmlns:cx5="http://schemas.microsoft.com/office/drawing/2016/5/11/chartex" xmlns:cx6="http://schemas.microsoft.com/office/drawing/2016/5/12/chartex" xmlns:cx7="http://schemas.microsoft.com/office/drawing/2016/5/13/chartex" xmlns:cx8="http://schemas.microsoft.com/office/drawing/2016/5/14/chartex" xmlns:mc="http://schemas.openxmlformats.org/markup-compatibility/2006" xmlns:aink="http://schemas.microsoft.com/office/drawing/2016/ink" xmlns:am3d="http://schemas.microsoft.com/office/drawing/2017/model3d" xmlns:o="urn:schemas-microsoft-com:office:office" xmlns:oel="http://schemas.microsoft.com/office/2019/extlst" xmlns:r="http://schemas.openxmlformats.org/officeDocument/2006/relationships" xmlns:m="http://schemas.openxmlformats.org/officeDocument/2006/math" xmlns:v="urn:schemas-microsoft-com:vml" xmlns:wp14="http://schemas.microsoft.com/office/word/2010/wordprocessingDrawing" xmlns:wp="http://schemas.openxmlformats.org/drawingml/2006/wordprocessingDrawing" xmlns:w10="urn:schemas-microsoft-com:office:word" xmlns:w="http://schemas.openxmlformats.org/wordprocessingml/2006/main" xmlns:w14="http://schemas.microsoft.com/office/word/2010/wordml" xmlns:w15="http://schemas.microsoft.com/office/word/2012/wordml" xmlns:w16cex="http://schemas.microsoft.com/office/word/2018/wordml/cex" xmlns:w16cid="http://schemas.microsoft.com/office/word/2016/wordml/cid" xmlns:w16="http://schemas.microsoft.com/office/word/2018/wordml" xmlns:w16sdtdh="http://schemas.microsoft.com/office/word/2020/wordml/sdtdatahash" xmlns:w16se="http://schemas.microsoft.com/office/word/2015/wordml/symex" xmlns:wpg="http://schemas.microsoft.com/office/word/2010/wordprocessingGroup" xmlns:wpi="http://schemas.microsoft.com/office/word/2010/wordprocessingInk" xmlns:wne="http://schemas.microsoft.com/office/word/2006/wordml" xmlns:wps="http://schemas.microsoft.com/office/word/2010/wordprocessingShape" mc:Ignorable="w14 w15 w16se w16cid w16 w16cex w16sdtdh wp14">
+<w:hdr xmlns:wpc="http://schemas.microsoft.com/office/word/2010/wordprocessingCanvas" xmlns:cx="http://schemas.microsoft.com/office/drawing/2014/chartex" xmlns:cx1="http://schemas.microsoft.com/office/drawing/2015/9/8/chartex" xmlns:cx2="http://schemas.microsoft.com/office/drawing/2015/10/21/chartex" xmlns:cx3="http://schemas.microsoft.com/office/drawing/2016/5/9/chartex" xmlns:cx4="http://schemas.microsoft.com/office/drawing/2016/5/10/chartex" xmlns:cx5="http://schemas.microsoft.com/office/drawing/2016/5/11/chartex" xmlns:cx6="http://schemas.microsoft.com/office/drawing/2016/5/12/chartex" xmlns:cx7="http://schemas.microsoft.com/office/drawing/2016/5/13/chartex" xmlns:cx8="http://schemas.microsoft.com/office/drawing/2016/5/14/chartex" xmlns:mc="http://schemas.openxmlformats.org/markup-compatibility/2006" xmlns:aink="http://schemas.microsoft.com/office/drawing/2016/ink" xmlns:am3d="http://schemas.microsoft.com/office/drawing/2017/model3d" xmlns:o="urn:schemas-microsoft-com:office:office" xmlns:oel="http://schemas.microsoft.com/office/2019/extlst" xmlns:r="http://schemas.openxmlformats.org/officeDocument/2006/relationships" xmlns:m="http://schemas.openxmlformats.org/officeDocument/2006/math" xmlns:v="urn:schemas-microsoft-com:vml" xmlns:wp14="http://schemas.microsoft.com/office/word/2010/wordprocessingDrawing" xmlns:wp="http://schemas.openxmlformats.org/drawingml/2006/wordprocessingDrawing" xmlns:w10="urn:schemas-microsoft-com:office:word" xmlns:w="http://schemas.openxmlformats.org/wordprocessingml/2006/main" xmlns:w14="http://schemas.microsoft.com/office/word/2010/wordml" xmlns:w15="http://schemas.microsoft.com/office/word/2012/wordml" xmlns:w16cex="http://schemas.microsoft.com/office/word/2018/wordml/cex" xmlns:w16cid="http://schemas.microsoft.com/office/word/2016/wordml/cid" xmlns:w16="http://schemas.microsoft.com/office/word/2018/wordml" xmlns:w16du="http://schemas.microsoft.com/office/word/2023/wordml/word16du" xmlns:w16sdtdh="http://schemas.microsoft.com/office/word/2020/wordml/sdtdatahash" xmlns:w16se="http://schemas.microsoft.com/office/word/2015/wordml/symex" xmlns:wpg="http://schemas.microsoft.com/office/word/2010/wordprocessingGroup" xmlns:wpi="http://schemas.microsoft.com/office/word/2010/wordprocessingInk" xmlns:wne="http://schemas.microsoft.com/office/word/2006/wordml" xmlns:wps="http://schemas.microsoft.com/office/word/2010/wordprocessingShape" mc:Ignorable="w14 w15 w16se w16cid w16 w16cex w16sdtdh w16du wp14">
   <w:p>
     <w:pPr>
       <w:pStyle w:val="Header"/>
@@ -701,7 +824,7 @@
 </file>
 
 <file path=word/header2.xml><?xml version="1.0" encoding="utf-8"?>
-<w:hdr xmlns:wpc="http://schemas.microsoft.com/office/word/2010/wordprocessingCanvas" xmlns:cx="http://schemas.microsoft.com/office/drawing/2014/chartex" xmlns:cx1="http://schemas.microsoft.com/office/drawing/2015/9/8/chartex" xmlns:cx2="http://schemas.microsoft.com/office/drawing/2015/10/21/chartex" xmlns:cx3="http://schemas.microsoft.com/office/drawing/2016/5/9/chartex" xmlns:cx4="http://schemas.microsoft.com/office/drawing/2016/5/10/chartex" xmlns:cx5="http://schemas.microsoft.com/office/drawing/2016/5/11/chartex" xmlns:cx6="http://schemas.microsoft.com/office/drawing/2016/5/12/chartex" xmlns:cx7="http://schemas.microsoft.com/office/drawing/2016/5/13/chartex" xmlns:cx8="http://schemas.microsoft.com/office/drawing/2016/5/14/chartex" xmlns:mc="http://schemas.openxmlformats.org/markup-compatibility/2006" xmlns:aink="http://schemas.microsoft.com/office/drawing/2016/ink" xmlns:am3d="http://schemas.microsoft.com/office/drawing/2017/model3d" xmlns:o="urn:schemas-microsoft-com:office:office" xmlns:oel="http://schemas.microsoft.com/office/2019/extlst" xmlns:r="http://schemas.openxmlformats.org/officeDocument/2006/relationships" xmlns:m="http://schemas.openxmlformats.org/officeDocument/2006/math" xmlns:v="urn:schemas-microsoft-com:vml" xmlns:wp14="http://schemas.microsoft.com/office/word/2010/wordprocessingDrawing" xmlns:wp="http://schemas.openxmlformats.org/drawingml/2006/wordprocessingDrawing" xmlns:w10="urn:schemas-microsoft-com:office:word" xmlns:w="http://schemas.openxmlformats.org/wordprocessingml/2006/main" xmlns:w14="http://schemas.microsoft.com/office/word/2010/wordml" xmlns:w15="http://schemas.microsoft.com/office/word/2012/wordml" xmlns:w16cex="http://schemas.microsoft.com/office/word/2018/wordml/cex" xmlns:w16cid="http://schemas.microsoft.com/office/word/2016/wordml/cid" xmlns:w16="http://schemas.microsoft.com/office/word/2018/wordml" xmlns:w16sdtdh="http://schemas.microsoft.com/office/word/2020/wordml/sdtdatahash" xmlns:w16se="http://schemas.microsoft.com/office/word/2015/wordml/symex" xmlns:wpg="http://schemas.microsoft.com/office/word/2010/wordprocessingGroup" xmlns:wpi="http://schemas.microsoft.com/office/word/2010/wordprocessingInk" xmlns:wne="http://schemas.microsoft.com/office/word/2006/wordml" xmlns:wps="http://schemas.microsoft.com/office/word/2010/wordprocessingShape" mc:Ignorable="w14 w15 w16se w16cid w16 w16cex w16sdtdh wp14">
+<w:hdr xmlns:wpc="http://schemas.microsoft.com/office/word/2010/wordprocessingCanvas" xmlns:cx="http://schemas.microsoft.com/office/drawing/2014/chartex" xmlns:cx1="http://schemas.microsoft.com/office/drawing/2015/9/8/chartex" xmlns:cx2="http://schemas.microsoft.com/office/drawing/2015/10/21/chartex" xmlns:cx3="http://schemas.microsoft.com/office/drawing/2016/5/9/chartex" xmlns:cx4="http://schemas.microsoft.com/office/drawing/2016/5/10/chartex" xmlns:cx5="http://schemas.microsoft.com/office/drawing/2016/5/11/chartex" xmlns:cx6="http://schemas.microsoft.com/office/drawing/2016/5/12/chartex" xmlns:cx7="http://schemas.microsoft.com/office/drawing/2016/5/13/chartex" xmlns:cx8="http://schemas.microsoft.com/office/drawing/2016/5/14/chartex" xmlns:mc="http://schemas.openxmlformats.org/markup-compatibility/2006" xmlns:aink="http://schemas.microsoft.com/office/drawing/2016/ink" xmlns:am3d="http://schemas.microsoft.com/office/drawing/2017/model3d" xmlns:o="urn:schemas-microsoft-com:office:office" xmlns:oel="http://schemas.microsoft.com/office/2019/extlst" xmlns:r="http://schemas.openxmlformats.org/officeDocument/2006/relationships" xmlns:m="http://schemas.openxmlformats.org/officeDocument/2006/math" xmlns:v="urn:schemas-microsoft-com:vml" xmlns:wp14="http://schemas.microsoft.com/office/word/2010/wordprocessingDrawing" xmlns:wp="http://schemas.openxmlformats.org/drawingml/2006/wordprocessingDrawing" xmlns:w10="urn:schemas-microsoft-com:office:word" xmlns:w="http://schemas.openxmlformats.org/wordprocessingml/2006/main" xmlns:w14="http://schemas.microsoft.com/office/word/2010/wordml" xmlns:w15="http://schemas.microsoft.com/office/word/2012/wordml" xmlns:w16cex="http://schemas.microsoft.com/office/word/2018/wordml/cex" xmlns:w16cid="http://schemas.microsoft.com/office/word/2016/wordml/cid" xmlns:w16="http://schemas.microsoft.com/office/word/2018/wordml" xmlns:w16du="http://schemas.microsoft.com/office/word/2023/wordml/word16du" xmlns:w16sdtdh="http://schemas.microsoft.com/office/word/2020/wordml/sdtdatahash" xmlns:w16se="http://schemas.microsoft.com/office/word/2015/wordml/symex" xmlns:wpg="http://schemas.microsoft.com/office/word/2010/wordprocessingGroup" xmlns:wpi="http://schemas.microsoft.com/office/word/2010/wordprocessingInk" xmlns:wne="http://schemas.microsoft.com/office/word/2006/wordml" xmlns:wps="http://schemas.microsoft.com/office/word/2010/wordprocessingShape" mc:Ignorable="w14 w15 w16se w16cid w16 w16cex w16sdtdh w16du wp14">
   <w:p>
     <w:pPr>
       <w:pStyle w:val="Header"/>
@@ -711,7 +834,7 @@
 </file>
 
 <file path=word/header3.xml><?xml version="1.0" encoding="utf-8"?>
-<w:hdr xmlns:wpc="http://schemas.microsoft.com/office/word/2010/wordprocessingCanvas" xmlns:cx="http://schemas.microsoft.com/office/drawing/2014/chartex" xmlns:cx1="http://schemas.microsoft.com/office/drawing/2015/9/8/chartex" xmlns:cx2="http://schemas.microsoft.com/office/drawing/2015/10/21/chartex" xmlns:cx3="http://schemas.microsoft.com/office/drawing/2016/5/9/chartex" xmlns:cx4="http://schemas.microsoft.com/office/drawing/2016/5/10/chartex" xmlns:cx5="http://schemas.microsoft.com/office/drawing/2016/5/11/chartex" xmlns:cx6="http://schemas.microsoft.com/office/drawing/2016/5/12/chartex" xmlns:cx7="http://schemas.microsoft.com/office/drawing/2016/5/13/chartex" xmlns:cx8="http://schemas.microsoft.com/office/drawing/2016/5/14/chartex" xmlns:mc="http://schemas.openxmlformats.org/markup-compatibility/2006" xmlns:aink="http://schemas.microsoft.com/office/drawing/2016/ink" xmlns:am3d="http://schemas.microsoft.com/office/drawing/2017/model3d" xmlns:o="urn:schemas-microsoft-com:office:office" xmlns:oel="http://schemas.microsoft.com/office/2019/extlst" xmlns:r="http://schemas.openxmlformats.org/officeDocument/2006/relationships" xmlns:m="http://schemas.openxmlformats.org/officeDocument/2006/math" xmlns:v="urn:schemas-microsoft-com:vml" xmlns:wp14="http://schemas.microsoft.com/office/word/2010/wordprocessingDrawing" xmlns:wp="http://schemas.openxmlformats.org/drawingml/2006/wordprocessingDrawing" xmlns:w10="urn:schemas-microsoft-com:office:word" xmlns:w="http://schemas.openxmlformats.org/wordprocessingml/2006/main" xmlns:w14="http://schemas.microsoft.com/office/word/2010/wordml" xmlns:w15="http://schemas.microsoft.com/office/word/2012/wordml" xmlns:w16cex="http://schemas.microsoft.com/office/word/2018/wordml/cex" xmlns:w16cid="http://schemas.microsoft.com/office/word/2016/wordml/cid" xmlns:w16="http://schemas.microsoft.com/office/word/2018/wordml" xmlns:w16sdtdh="http://schemas.microsoft.com/office/word/2020/wordml/sdtdatahash" xmlns:w16se="http://schemas.microsoft.com/office/word/2015/wordml/symex" xmlns:wpg="http://schemas.microsoft.com/office/word/2010/wordprocessingGroup" xmlns:wpi="http://schemas.microsoft.com/office/word/2010/wordprocessingInk" xmlns:wne="http://schemas.microsoft.com/office/word/2006/wordml" xmlns:wps="http://schemas.microsoft.com/office/word/2010/wordprocessingShape" mc:Ignorable="w14 w15 w16se w16cid w16 w16cex w16sdtdh wp14">
+<w:hdr xmlns:wpc="http://schemas.microsoft.com/office/word/2010/wordprocessingCanvas" xmlns:cx="http://schemas.microsoft.com/office/drawing/2014/chartex" xmlns:cx1="http://schemas.microsoft.com/office/drawing/2015/9/8/chartex" xmlns:cx2="http://schemas.microsoft.com/office/drawing/2015/10/21/chartex" xmlns:cx3="http://schemas.microsoft.com/office/drawing/2016/5/9/chartex" xmlns:cx4="http://schemas.microsoft.com/office/drawing/2016/5/10/chartex" xmlns:cx5="http://schemas.microsoft.com/office/drawing/2016/5/11/chartex" xmlns:cx6="http://schemas.microsoft.com/office/drawing/2016/5/12/chartex" xmlns:cx7="http://schemas.microsoft.com/office/drawing/2016/5/13/chartex" xmlns:cx8="http://schemas.microsoft.com/office/drawing/2016/5/14/chartex" xmlns:mc="http://schemas.openxmlformats.org/markup-compatibility/2006" xmlns:aink="http://schemas.microsoft.com/office/drawing/2016/ink" xmlns:am3d="http://schemas.microsoft.com/office/drawing/2017/model3d" xmlns:o="urn:schemas-microsoft-com:office:office" xmlns:oel="http://schemas.microsoft.com/office/2019/extlst" xmlns:r="http://schemas.openxmlformats.org/officeDocument/2006/relationships" xmlns:m="http://schemas.openxmlformats.org/officeDocument/2006/math" xmlns:v="urn:schemas-microsoft-com:vml" xmlns:wp14="http://schemas.microsoft.com/office/word/2010/wordprocessingDrawing" xmlns:wp="http://schemas.openxmlformats.org/drawingml/2006/wordprocessingDrawing" xmlns:w10="urn:schemas-microsoft-com:office:word" xmlns:w="http://schemas.openxmlformats.org/wordprocessingml/2006/main" xmlns:w14="http://schemas.microsoft.com/office/word/2010/wordml" xmlns:w15="http://schemas.microsoft.com/office/word/2012/wordml" xmlns:w16cex="http://schemas.microsoft.com/office/word/2018/wordml/cex" xmlns:w16cid="http://schemas.microsoft.com/office/word/2016/wordml/cid" xmlns:w16="http://schemas.microsoft.com/office/word/2018/wordml" xmlns:w16du="http://schemas.microsoft.com/office/word/2023/wordml/word16du" xmlns:w16sdtdh="http://schemas.microsoft.com/office/word/2020/wordml/sdtdatahash" xmlns:w16se="http://schemas.microsoft.com/office/word/2015/wordml/symex" xmlns:wpg="http://schemas.microsoft.com/office/word/2010/wordprocessingGroup" xmlns:wpi="http://schemas.microsoft.com/office/word/2010/wordprocessingInk" xmlns:wne="http://schemas.microsoft.com/office/word/2006/wordml" xmlns:wps="http://schemas.microsoft.com/office/word/2010/wordprocessingShape" mc:Ignorable="w14 w15 w16se w16cid w16 w16cex w16sdtdh w16du wp14">
   <w:tbl>
     <w:tblPr>
       <w:tblW w:w="0" w:type="auto"/>
@@ -845,7 +968,7 @@
 </file>
 
 <file path=word/styles.xml><?xml version="1.0" encoding="utf-8"?>
-<w:styles xmlns:mc="http://schemas.openxmlformats.org/markup-compatibility/2006" xmlns:r="http://schemas.openxmlformats.org/officeDocument/2006/relationships" xmlns:w="http://schemas.openxmlformats.org/wordprocessingml/2006/main" xmlns:w14="http://schemas.microsoft.com/office/word/2010/wordml" xmlns:w15="http://schemas.microsoft.com/office/word/2012/wordml" xmlns:w16cex="http://schemas.microsoft.com/office/word/2018/wordml/cex" xmlns:w16cid="http://schemas.microsoft.com/office/word/2016/wordml/cid" xmlns:w16="http://schemas.microsoft.com/office/word/2018/wordml" xmlns:w16sdtdh="http://schemas.microsoft.com/office/word/2020/wordml/sdtdatahash" xmlns:w16se="http://schemas.microsoft.com/office/word/2015/wordml/symex" mc:Ignorable="w14 w15 w16se w16cid w16 w16cex w16sdtdh">
+<w:styles xmlns:mc="http://schemas.openxmlformats.org/markup-compatibility/2006" xmlns:r="http://schemas.openxmlformats.org/officeDocument/2006/relationships" xmlns:w="http://schemas.openxmlformats.org/wordprocessingml/2006/main" xmlns:w14="http://schemas.microsoft.com/office/word/2010/wordml" xmlns:w15="http://schemas.microsoft.com/office/word/2012/wordml" xmlns:w16cex="http://schemas.microsoft.com/office/word/2018/wordml/cex" xmlns:w16cid="http://schemas.microsoft.com/office/word/2016/wordml/cid" xmlns:w16="http://schemas.microsoft.com/office/word/2018/wordml" xmlns:w16du="http://schemas.microsoft.com/office/word/2023/wordml/word16du" xmlns:w16sdtdh="http://schemas.microsoft.com/office/word/2020/wordml/sdtdatahash" xmlns:w16se="http://schemas.microsoft.com/office/word/2015/wordml/symex" mc:Ignorable="w14 w15 w16se w16cid w16 w16cex w16sdtdh w16du">
   <w:docDefaults>
     <w:rPrDefault>
       <w:rPr>
@@ -1527,15 +1650,6 @@
 </file>
 
 <file path=customXml/item1.xml><?xml version="1.0" encoding="utf-8"?>
-<?mso-contentType ?>
-<FormTemplates xmlns="http://schemas.microsoft.com/sharepoint/v3/contenttype/forms">
-  <Display>DocumentLibraryForm</Display>
-  <Edit>DocumentLibraryForm</Edit>
-  <New>DocumentLibraryForm</New>
-</FormTemplates>
-</file>
-
-<file path=customXml/item2.xml><?xml version="1.0" encoding="utf-8"?>
 <ct:contentTypeSchema xmlns:ct="http://schemas.microsoft.com/office/2006/metadata/contentType" xmlns:ma="http://schemas.microsoft.com/office/2006/metadata/properties/metaAttributes" ct:_="" ma:_="" ma:contentTypeName="Document" ma:contentTypeID="0x010100B8CBF3948AF16E4A9427EB9CB0C3AFDB" ma:contentTypeVersion="11" ma:contentTypeDescription="Create a new document." ma:contentTypeScope="" ma:versionID="9fc8a81a77eeb73bda9729b3f784b8c4">
   <xsd:schema xmlns:xsd="http://www.w3.org/2001/XMLSchema" xmlns:xs="http://www.w3.org/2001/XMLSchema" xmlns:p="http://schemas.microsoft.com/office/2006/metadata/properties" xmlns:ns2="bc8b8595-9fa1-49bc-a016-2621e7bde64e" xmlns:ns3="e1c8ebbc-f196-4c28-98e9-1900bd408e79" targetNamespace="http://schemas.microsoft.com/office/2006/metadata/properties" ma:root="true" ma:fieldsID="88ad40c7f0e134defa4acd5e486d3459" ns2:_="" ns3:_="">
     <xsd:import namespace="bc8b8595-9fa1-49bc-a016-2621e7bde64e"/>
@@ -1746,15 +1860,16 @@
 </ct:contentTypeSchema>
 </file>
 
-<file path=customXml/itemProps1.xml><?xml version="1.0" encoding="utf-8"?>
-<ds:datastoreItem xmlns:ds="http://schemas.openxmlformats.org/officeDocument/2006/customXml" ds:itemID="{6D2234D8-BAA1-435B-B1FD-B853F5ABF3D1}">
-  <ds:schemaRefs>
-    <ds:schemaRef ds:uri="http://schemas.microsoft.com/sharepoint/v3/contenttype/forms"/>
-  </ds:schemaRefs>
-</ds:datastoreItem>
+<file path=customXml/item2.xml><?xml version="1.0" encoding="utf-8"?>
+<?mso-contentType ?>
+<FormTemplates xmlns="http://schemas.microsoft.com/sharepoint/v3/contenttype/forms">
+  <Display>DocumentLibraryForm</Display>
+  <Edit>DocumentLibraryForm</Edit>
+  <New>DocumentLibraryForm</New>
+</FormTemplates>
 </file>
 
-<file path=customXml/itemProps2.xml><?xml version="1.0" encoding="utf-8"?>
+<file path=customXml/itemProps1.xml><?xml version="1.0" encoding="utf-8"?>
 <ds:datastoreItem xmlns:ds="http://schemas.openxmlformats.org/officeDocument/2006/customXml" ds:itemID="{87020CE5-D76E-41AD-A74B-0EDA01138E47}">
   <ds:schemaRefs>
     <ds:schemaRef ds:uri="http://schemas.microsoft.com/office/2006/metadata/contentType"/>
@@ -1771,4 +1886,12 @@
     <ds:schemaRef ds:uri="http://schemas.microsoft.com/internal/obd"/>
   </ds:schemaRefs>
 </ds:datastoreItem>
+</file>
+
+<file path=customXml/itemProps2.xml><?xml version="1.0" encoding="utf-8"?>
+<ds:datastoreItem xmlns:ds="http://schemas.openxmlformats.org/officeDocument/2006/customXml" ds:itemID="{6D2234D8-BAA1-435B-B1FD-B853F5ABF3D1}">
+  <ds:schemaRefs>
+    <ds:schemaRef ds:uri="http://schemas.microsoft.com/sharepoint/v3/contenttype/forms"/>
+  </ds:schemaRefs>
+</ds:datastoreItem>
 </file>
</xml_diff>